<commit_message>
adding images and updating protocol
</commit_message>
<xml_diff>
--- a/newMetadata/Bleaching and Imaging Protocol.docx
+++ b/newMetadata/Bleaching and Imaging Protocol.docx
@@ -31,8 +31,16 @@
         <w:rPr>
           <w:lang w:val="en-US"/>
         </w:rPr>
-        <w:t>Book kokerom</w:t>
-      </w:r>
+        <w:t xml:space="preserve">Book </w:t>
+      </w:r>
+      <w:proofErr w:type="spellStart"/>
+      <w:r>
+        <w:rPr>
+          <w:lang w:val="en-US"/>
+        </w:rPr>
+        <w:t>kokerom</w:t>
+      </w:r>
+      <w:proofErr w:type="spellEnd"/>
       <w:r>
         <w:rPr>
           <w:lang w:val="en-US"/>
@@ -72,57 +80,46 @@
           <w:shd w:val="clear" w:color="auto" w:fill="FFFFFF"/>
           <w:lang w:val="en-US"/>
         </w:rPr>
-        <w:t>for entire duration that will be using fume hood</w:t>
-      </w:r>
-    </w:p>
-    <w:p>
-      <w:pPr>
-        <w:pStyle w:val="ListParagraph"/>
-        <w:numPr>
-          <w:ilvl w:val="0"/>
-          <w:numId w:val="1"/>
-        </w:numPr>
-        <w:rPr>
-          <w:rFonts w:cstheme="minorHAnsi"/>
-          <w:lang w:val="en-US"/>
-        </w:rPr>
-      </w:pPr>
+        <w:t xml:space="preserve">for entire duration that will be using fume </w:t>
+      </w:r>
+      <w:proofErr w:type="gramStart"/>
       <w:r>
         <w:rPr>
           <w:rFonts w:cstheme="minorHAnsi"/>
           <w:shd w:val="clear" w:color="auto" w:fill="FFFFFF"/>
           <w:lang w:val="en-US"/>
         </w:rPr>
-        <w:t xml:space="preserve">Set </w:t>
-      </w:r>
+        <w:t>hood</w:t>
+      </w:r>
+      <w:proofErr w:type="gramEnd"/>
+    </w:p>
+    <w:p>
+      <w:pPr>
+        <w:pStyle w:val="ListParagraph"/>
+        <w:numPr>
+          <w:ilvl w:val="0"/>
+          <w:numId w:val="1"/>
+        </w:numPr>
+        <w:rPr>
+          <w:rFonts w:cstheme="minorHAnsi"/>
+          <w:lang w:val="en-US"/>
+        </w:rPr>
+      </w:pPr>
       <w:r>
         <w:rPr>
           <w:rFonts w:cstheme="minorHAnsi"/>
           <w:shd w:val="clear" w:color="auto" w:fill="FFFFFF"/>
           <w:lang w:val="en-US"/>
         </w:rPr>
-        <w:t>dial to 2 (never zero)</w:t>
-      </w:r>
-    </w:p>
-    <w:p>
-      <w:pPr>
-        <w:pStyle w:val="ListParagraph"/>
-        <w:numPr>
-          <w:ilvl w:val="0"/>
-          <w:numId w:val="1"/>
-        </w:numPr>
-        <w:rPr>
-          <w:rFonts w:cstheme="minorHAnsi"/>
-          <w:lang w:val="en-US"/>
-        </w:rPr>
-      </w:pPr>
+        <w:t xml:space="preserve">Set </w:t>
+      </w:r>
       <w:r>
         <w:rPr>
           <w:rFonts w:cstheme="minorHAnsi"/>
           <w:shd w:val="clear" w:color="auto" w:fill="FFFFFF"/>
           <w:lang w:val="en-US"/>
         </w:rPr>
-        <w:t>Wear gloves</w:t>
+        <w:t>dial to 2 (never zero)</w:t>
       </w:r>
     </w:p>
     <w:p>
@@ -143,6 +140,27 @@
           <w:shd w:val="clear" w:color="auto" w:fill="FFFFFF"/>
           <w:lang w:val="en-US"/>
         </w:rPr>
+        <w:t>Wear gloves</w:t>
+      </w:r>
+    </w:p>
+    <w:p>
+      <w:pPr>
+        <w:pStyle w:val="ListParagraph"/>
+        <w:numPr>
+          <w:ilvl w:val="0"/>
+          <w:numId w:val="1"/>
+        </w:numPr>
+        <w:rPr>
+          <w:rFonts w:cstheme="minorHAnsi"/>
+          <w:lang w:val="en-US"/>
+        </w:rPr>
+      </w:pPr>
+      <w:r>
+        <w:rPr>
+          <w:rFonts w:cstheme="minorHAnsi"/>
+          <w:shd w:val="clear" w:color="auto" w:fill="FFFFFF"/>
+          <w:lang w:val="en-US"/>
+        </w:rPr>
         <w:t>Work in fume hood</w:t>
       </w:r>
     </w:p>
@@ -161,7 +179,23 @@
         <w:rPr>
           <w:lang w:val="en-US"/>
         </w:rPr>
-        <w:t>1:3 dilution of Bleach:Distilled water</w:t>
+        <w:t xml:space="preserve">1:3 dilution of </w:t>
+      </w:r>
+      <w:proofErr w:type="spellStart"/>
+      <w:proofErr w:type="gramStart"/>
+      <w:r>
+        <w:rPr>
+          <w:lang w:val="en-US"/>
+        </w:rPr>
+        <w:t>Bleach:Distilled</w:t>
+      </w:r>
+      <w:proofErr w:type="spellEnd"/>
+      <w:proofErr w:type="gramEnd"/>
+      <w:r>
+        <w:rPr>
+          <w:lang w:val="en-US"/>
+        </w:rPr>
+        <w:t xml:space="preserve"> water</w:t>
       </w:r>
     </w:p>
     <w:p>
@@ -175,20 +209,48 @@
           <w:lang w:val="en-US"/>
         </w:rPr>
       </w:pPr>
+      <w:proofErr w:type="spellStart"/>
       <w:r>
         <w:rPr>
           <w:i/>
           <w:iCs/>
           <w:lang w:val="en-US"/>
         </w:rPr>
-        <w:t>Steginoporella magnifica</w:t>
-      </w:r>
-      <w:r>
-        <w:rPr>
-          <w:lang w:val="en-US"/>
-        </w:rPr>
-        <w:t xml:space="preserve"> may need a higher concentration</w:t>
-      </w:r>
+        <w:t>Steginoporella</w:t>
+      </w:r>
+      <w:proofErr w:type="spellEnd"/>
+      <w:r>
+        <w:rPr>
+          <w:i/>
+          <w:iCs/>
+          <w:lang w:val="en-US"/>
+        </w:rPr>
+        <w:t xml:space="preserve"> </w:t>
+      </w:r>
+      <w:proofErr w:type="spellStart"/>
+      <w:r>
+        <w:rPr>
+          <w:i/>
+          <w:iCs/>
+          <w:lang w:val="en-US"/>
+        </w:rPr>
+        <w:t>magnifica</w:t>
+      </w:r>
+      <w:proofErr w:type="spellEnd"/>
+      <w:r>
+        <w:rPr>
+          <w:lang w:val="en-US"/>
+        </w:rPr>
+        <w:t xml:space="preserve"> may need a higher </w:t>
+      </w:r>
+      <w:proofErr w:type="gramStart"/>
+      <w:r>
+        <w:rPr>
+          <w:lang w:val="en-US"/>
+        </w:rPr>
+        <w:t>concentration</w:t>
+      </w:r>
+      <w:proofErr w:type="gramEnd"/>
     </w:p>
     <w:p>
       <w:pPr>
@@ -205,8 +267,16 @@
         <w:rPr>
           <w:lang w:val="en-US"/>
         </w:rPr>
-        <w:t>Put solution and colony into a solution and leave over night</w:t>
-      </w:r>
+        <w:t xml:space="preserve">Put solution and colony into a solution and leave over </w:t>
+      </w:r>
+      <w:proofErr w:type="gramStart"/>
+      <w:r>
+        <w:rPr>
+          <w:lang w:val="en-US"/>
+        </w:rPr>
+        <w:t>night</w:t>
+      </w:r>
+      <w:proofErr w:type="gramEnd"/>
     </w:p>
     <w:p>
       <w:pPr>
@@ -223,8 +293,16 @@
         <w:rPr>
           <w:lang w:val="en-US"/>
         </w:rPr>
-        <w:t>More fragile colonies need less time</w:t>
-      </w:r>
+        <w:t xml:space="preserve">More fragile colonies need less </w:t>
+      </w:r>
+      <w:proofErr w:type="gramStart"/>
+      <w:r>
+        <w:rPr>
+          <w:lang w:val="en-US"/>
+        </w:rPr>
+        <w:t>time</w:t>
+      </w:r>
+      <w:proofErr w:type="gramEnd"/>
     </w:p>
     <w:p>
       <w:pPr>
@@ -259,8 +337,16 @@
         <w:rPr>
           <w:lang w:val="en-US"/>
         </w:rPr>
-        <w:t>Clean off bleach by putting it in water and use ultrasonic cleaner for less than a minute</w:t>
-      </w:r>
+        <w:t xml:space="preserve">Clean off bleach by putting it in water and use ultrasonic cleaner for less than a </w:t>
+      </w:r>
+      <w:proofErr w:type="gramStart"/>
+      <w:r>
+        <w:rPr>
+          <w:lang w:val="en-US"/>
+        </w:rPr>
+        <w:t>minute</w:t>
+      </w:r>
+      <w:proofErr w:type="gramEnd"/>
     </w:p>
     <w:p>
       <w:pPr>
@@ -295,8 +381,16 @@
         <w:rPr>
           <w:lang w:val="en-US"/>
         </w:rPr>
-        <w:t>If fragile colony, maybe bleach then break</w:t>
-      </w:r>
+        <w:t xml:space="preserve">If fragile colony, maybe bleach then </w:t>
+      </w:r>
+      <w:proofErr w:type="gramStart"/>
+      <w:r>
+        <w:rPr>
+          <w:lang w:val="en-US"/>
+        </w:rPr>
+        <w:t>break</w:t>
+      </w:r>
+      <w:proofErr w:type="gramEnd"/>
     </w:p>
     <w:p>
       <w:pPr>
@@ -333,8 +427,16 @@
         <w:rPr>
           <w:lang w:val="en-US"/>
         </w:rPr>
-        <w:t>keep bag name</w:t>
-      </w:r>
+        <w:t xml:space="preserve">keep bag </w:t>
+      </w:r>
+      <w:proofErr w:type="gramStart"/>
+      <w:r>
+        <w:rPr>
+          <w:lang w:val="en-US"/>
+        </w:rPr>
+        <w:t>name</w:t>
+      </w:r>
+      <w:proofErr w:type="gramEnd"/>
     </w:p>
     <w:p>
       <w:pPr>
@@ -389,8 +491,16 @@
         <w:rPr>
           <w:lang w:val="en-US"/>
         </w:rPr>
-        <w:t>If break off, put pieces in vials and keep same colony number</w:t>
-      </w:r>
+        <w:t xml:space="preserve">If break off, put pieces in vials and keep same colony </w:t>
+      </w:r>
+      <w:proofErr w:type="gramStart"/>
+      <w:r>
+        <w:rPr>
+          <w:lang w:val="en-US"/>
+        </w:rPr>
+        <w:t>number</w:t>
+      </w:r>
+      <w:proofErr w:type="gramEnd"/>
     </w:p>
     <w:p>
       <w:pPr>
@@ -427,8 +537,62 @@
         <w:rPr>
           <w:lang w:val="en-US"/>
         </w:rPr>
-        <w:t>change file name and data display</w:t>
-      </w:r>
+        <w:t xml:space="preserve">Turn on </w:t>
+      </w:r>
+      <w:proofErr w:type="spellStart"/>
+      <w:proofErr w:type="gramStart"/>
+      <w:r>
+        <w:rPr>
+          <w:lang w:val="en-US"/>
+        </w:rPr>
+        <w:t>machine</w:t>
+      </w:r>
+      <w:proofErr w:type="spellEnd"/>
+      <w:proofErr w:type="gramEnd"/>
+    </w:p>
+    <w:p>
+      <w:pPr>
+        <w:pStyle w:val="ListParagraph"/>
+        <w:numPr>
+          <w:ilvl w:val="0"/>
+          <w:numId w:val="2"/>
+        </w:numPr>
+        <w:rPr>
+          <w:lang w:val="en-US"/>
+        </w:rPr>
+      </w:pPr>
+      <w:r>
+        <w:rPr>
+          <w:lang w:val="en-US"/>
+        </w:rPr>
+        <w:t>Open application</w:t>
+      </w:r>
+    </w:p>
+    <w:p>
+      <w:pPr>
+        <w:pStyle w:val="ListParagraph"/>
+        <w:numPr>
+          <w:ilvl w:val="0"/>
+          <w:numId w:val="2"/>
+        </w:numPr>
+        <w:rPr>
+          <w:lang w:val="en-US"/>
+        </w:rPr>
+      </w:pPr>
+      <w:r>
+        <w:rPr>
+          <w:lang w:val="en-US"/>
+        </w:rPr>
+        <w:t xml:space="preserve">need machine to not be in vacuum to change out </w:t>
+      </w:r>
+      <w:proofErr w:type="gramStart"/>
+      <w:r>
+        <w:rPr>
+          <w:lang w:val="en-US"/>
+        </w:rPr>
+        <w:t>chamber</w:t>
+      </w:r>
+      <w:proofErr w:type="gramEnd"/>
     </w:p>
     <w:p>
       <w:pPr>
@@ -445,103 +609,21 @@
         <w:rPr>
           <w:lang w:val="en-US"/>
         </w:rPr>
-        <w:t xml:space="preserve">menu </w:t>
-      </w:r>
-      <w:r>
-        <w:rPr>
-          <w:lang w:val="en-US"/>
-        </w:rPr>
-        <w:sym w:font="Wingdings" w:char="F0E0"/>
-      </w:r>
-      <w:r>
-        <w:rPr>
-          <w:lang w:val="en-US"/>
-        </w:rPr>
-        <w:t xml:space="preserve"> save condition settings </w:t>
-      </w:r>
-      <w:r>
-        <w:rPr>
-          <w:lang w:val="en-US"/>
-        </w:rPr>
-        <w:sym w:font="Wingdings" w:char="F0E0"/>
-      </w:r>
-      <w:r>
-        <w:rPr>
-          <w:lang w:val="en-US"/>
-        </w:rPr>
-        <w:t xml:space="preserve"> save settings &amp; data display</w:t>
-      </w:r>
-    </w:p>
-    <w:p>
-      <w:pPr>
-        <w:pStyle w:val="ListParagraph"/>
-        <w:numPr>
-          <w:ilvl w:val="0"/>
-          <w:numId w:val="2"/>
-        </w:numPr>
-        <w:rPr>
-          <w:lang w:val="en-US"/>
-        </w:rPr>
-      </w:pPr>
-      <w:r>
-        <w:rPr>
-          <w:lang w:val="en-US"/>
-        </w:rPr>
-        <w:t>capture image</w:t>
-      </w:r>
-    </w:p>
-    <w:p>
-      <w:pPr>
-        <w:pStyle w:val="ListParagraph"/>
-        <w:numPr>
-          <w:ilvl w:val="0"/>
-          <w:numId w:val="2"/>
-        </w:numPr>
-        <w:rPr>
-          <w:lang w:val="en-US"/>
-        </w:rPr>
-      </w:pPr>
-      <w:r>
-        <w:rPr>
-          <w:lang w:val="en-US"/>
-        </w:rPr>
-        <w:t>zoom on program (TM4000)</w:t>
-      </w:r>
-    </w:p>
-    <w:p>
-      <w:pPr>
-        <w:pStyle w:val="ListParagraph"/>
-        <w:numPr>
-          <w:ilvl w:val="0"/>
-          <w:numId w:val="2"/>
-        </w:numPr>
-        <w:rPr>
-          <w:lang w:val="en-US"/>
-        </w:rPr>
-      </w:pPr>
-      <w:r>
-        <w:rPr>
-          <w:lang w:val="en-US"/>
-        </w:rPr>
-        <w:t>use knobs on machine to move specimen around</w:t>
-      </w:r>
-    </w:p>
-    <w:p>
-      <w:pPr>
-        <w:pStyle w:val="ListParagraph"/>
-        <w:numPr>
-          <w:ilvl w:val="0"/>
-          <w:numId w:val="2"/>
-        </w:numPr>
-        <w:rPr>
-          <w:lang w:val="en-US"/>
-        </w:rPr>
-      </w:pPr>
-      <w:r>
-        <w:rPr>
-          <w:lang w:val="en-US"/>
-        </w:rPr>
-        <w:t>need machine to not be in vacuum to change out chamber</w:t>
+        <w:t>light stop blinking and light on “</w:t>
+      </w:r>
+      <w:proofErr w:type="gramStart"/>
+      <w:r>
+        <w:rPr>
+          <w:lang w:val="en-US"/>
+        </w:rPr>
+        <w:t>air</w:t>
+      </w:r>
+      <w:proofErr w:type="gramEnd"/>
+      <w:r>
+        <w:rPr>
+          <w:lang w:val="en-US"/>
+        </w:rPr>
+        <w:t>”</w:t>
       </w:r>
     </w:p>
     <w:p>
@@ -559,7 +641,25 @@
         <w:rPr>
           <w:lang w:val="en-US"/>
         </w:rPr>
-        <w:t>light stop blinking and light on “air”</w:t>
+        <w:t xml:space="preserve">press glowing button on machine and </w:t>
+      </w:r>
+    </w:p>
+    <w:p>
+      <w:pPr>
+        <w:pStyle w:val="ListParagraph"/>
+        <w:numPr>
+          <w:ilvl w:val="0"/>
+          <w:numId w:val="2"/>
+        </w:numPr>
+        <w:rPr>
+          <w:lang w:val="en-US"/>
+        </w:rPr>
+      </w:pPr>
+      <w:r>
+        <w:rPr>
+          <w:lang w:val="en-US"/>
+        </w:rPr>
+        <w:t>load onto tray</w:t>
       </w:r>
     </w:p>
     <w:p>
@@ -577,43 +677,7 @@
         <w:rPr>
           <w:lang w:val="en-US"/>
         </w:rPr>
-        <w:t xml:space="preserve">press glowing button on machine and </w:t>
-      </w:r>
-    </w:p>
-    <w:p>
-      <w:pPr>
-        <w:pStyle w:val="ListParagraph"/>
-        <w:numPr>
-          <w:ilvl w:val="0"/>
-          <w:numId w:val="2"/>
-        </w:numPr>
-        <w:rPr>
-          <w:lang w:val="en-US"/>
-        </w:rPr>
-      </w:pPr>
-      <w:r>
-        <w:rPr>
-          <w:lang w:val="en-US"/>
-        </w:rPr>
-        <w:t xml:space="preserve">write note of SEM numbers on specimen tag </w:t>
-      </w:r>
-    </w:p>
-    <w:p>
-      <w:pPr>
-        <w:pStyle w:val="ListParagraph"/>
-        <w:numPr>
-          <w:ilvl w:val="0"/>
-          <w:numId w:val="2"/>
-        </w:numPr>
-        <w:rPr>
-          <w:lang w:val="en-US"/>
-        </w:rPr>
-      </w:pPr>
-      <w:r>
-        <w:rPr>
-          <w:lang w:val="en-US"/>
-        </w:rPr>
-        <w:t>load onto tray</w:t>
+        <w:t>not too close to roof</w:t>
       </w:r>
     </w:p>
     <w:p>
@@ -631,8 +695,34 @@
         <w:rPr>
           <w:lang w:val="en-US"/>
         </w:rPr>
-        <w:t>not too close to roof</w:t>
-      </w:r>
+        <w:t>about 6.5 mm works well</w:t>
+      </w:r>
+    </w:p>
+    <w:p>
+      <w:pPr>
+        <w:pStyle w:val="ListParagraph"/>
+        <w:numPr>
+          <w:ilvl w:val="0"/>
+          <w:numId w:val="2"/>
+        </w:numPr>
+        <w:rPr>
+          <w:lang w:val="en-US"/>
+        </w:rPr>
+      </w:pPr>
+      <w:r>
+        <w:rPr>
+          <w:lang w:val="en-US"/>
+        </w:rPr>
+        <w:t xml:space="preserve">change file name and data </w:t>
+      </w:r>
+      <w:proofErr w:type="gramStart"/>
+      <w:r>
+        <w:rPr>
+          <w:lang w:val="en-US"/>
+        </w:rPr>
+        <w:t>display</w:t>
+      </w:r>
+      <w:proofErr w:type="gramEnd"/>
     </w:p>
     <w:p>
       <w:pPr>
@@ -649,8 +739,212 @@
         <w:rPr>
           <w:lang w:val="en-US"/>
         </w:rPr>
-        <w:t>about 6.5 mm works well</w:t>
-      </w:r>
+        <w:t xml:space="preserve">menu </w:t>
+      </w:r>
+      <w:r>
+        <w:rPr>
+          <w:lang w:val="en-US"/>
+        </w:rPr>
+        <w:sym w:font="Wingdings" w:char="F0E0"/>
+      </w:r>
+      <w:r>
+        <w:rPr>
+          <w:lang w:val="en-US"/>
+        </w:rPr>
+        <w:t xml:space="preserve"> save condition settings </w:t>
+      </w:r>
+      <w:r>
+        <w:rPr>
+          <w:lang w:val="en-US"/>
+        </w:rPr>
+        <w:sym w:font="Wingdings" w:char="F0E0"/>
+      </w:r>
+      <w:r>
+        <w:rPr>
+          <w:lang w:val="en-US"/>
+        </w:rPr>
+        <w:t xml:space="preserve"> save settings &amp; data </w:t>
+      </w:r>
+      <w:proofErr w:type="gramStart"/>
+      <w:r>
+        <w:rPr>
+          <w:lang w:val="en-US"/>
+        </w:rPr>
+        <w:t>display</w:t>
+      </w:r>
+      <w:proofErr w:type="gramEnd"/>
+    </w:p>
+    <w:p>
+      <w:pPr>
+        <w:pStyle w:val="ListParagraph"/>
+        <w:numPr>
+          <w:ilvl w:val="0"/>
+          <w:numId w:val="2"/>
+        </w:numPr>
+        <w:rPr>
+          <w:lang w:val="en-US"/>
+        </w:rPr>
+      </w:pPr>
+      <w:r>
+        <w:rPr>
+          <w:lang w:val="en-US"/>
+        </w:rPr>
+        <w:t xml:space="preserve">use knobs on machine to move specimen </w:t>
+      </w:r>
+      <w:proofErr w:type="gramStart"/>
+      <w:r>
+        <w:rPr>
+          <w:lang w:val="en-US"/>
+        </w:rPr>
+        <w:t>around</w:t>
+      </w:r>
+      <w:proofErr w:type="gramEnd"/>
+    </w:p>
+    <w:p>
+      <w:pPr>
+        <w:pStyle w:val="ListParagraph"/>
+        <w:numPr>
+          <w:ilvl w:val="0"/>
+          <w:numId w:val="2"/>
+        </w:numPr>
+        <w:rPr>
+          <w:lang w:val="en-US"/>
+        </w:rPr>
+      </w:pPr>
+      <w:r>
+        <w:rPr>
+          <w:lang w:val="en-US"/>
+        </w:rPr>
+        <w:t xml:space="preserve">set auto brightness, contrast, and </w:t>
+      </w:r>
+      <w:proofErr w:type="gramStart"/>
+      <w:r>
+        <w:rPr>
+          <w:lang w:val="en-US"/>
+        </w:rPr>
+        <w:t>focus</w:t>
+      </w:r>
+      <w:proofErr w:type="gramEnd"/>
+    </w:p>
+    <w:p>
+      <w:pPr>
+        <w:pStyle w:val="ListParagraph"/>
+        <w:numPr>
+          <w:ilvl w:val="1"/>
+          <w:numId w:val="2"/>
+        </w:numPr>
+        <w:rPr>
+          <w:lang w:val="en-US"/>
+        </w:rPr>
+      </w:pPr>
+      <w:r>
+        <w:rPr>
+          <w:lang w:val="en-US"/>
+        </w:rPr>
+        <w:t xml:space="preserve">increase contrast by </w:t>
+      </w:r>
+      <w:proofErr w:type="gramStart"/>
+      <w:r>
+        <w:rPr>
+          <w:lang w:val="en-US"/>
+        </w:rPr>
+        <w:t>2</w:t>
+      </w:r>
+      <w:proofErr w:type="gramEnd"/>
+    </w:p>
+    <w:p>
+      <w:pPr>
+        <w:pStyle w:val="ListParagraph"/>
+        <w:numPr>
+          <w:ilvl w:val="0"/>
+          <w:numId w:val="2"/>
+        </w:numPr>
+        <w:rPr>
+          <w:lang w:val="en-US"/>
+        </w:rPr>
+      </w:pPr>
+      <w:r>
+        <w:rPr>
+          <w:lang w:val="en-US"/>
+        </w:rPr>
+        <w:t>capture image</w:t>
+      </w:r>
+    </w:p>
+    <w:p>
+      <w:pPr>
+        <w:pStyle w:val="ListParagraph"/>
+        <w:numPr>
+          <w:ilvl w:val="0"/>
+          <w:numId w:val="2"/>
+        </w:numPr>
+        <w:rPr>
+          <w:lang w:val="en-US"/>
+        </w:rPr>
+      </w:pPr>
+      <w:r>
+        <w:rPr>
+          <w:lang w:val="en-US"/>
+        </w:rPr>
+        <w:t xml:space="preserve">use RR to rotate </w:t>
+      </w:r>
+      <w:proofErr w:type="gramStart"/>
+      <w:r>
+        <w:rPr>
+          <w:lang w:val="en-US"/>
+        </w:rPr>
+        <w:t>image</w:t>
+      </w:r>
+      <w:proofErr w:type="gramEnd"/>
+      <w:r>
+        <w:rPr>
+          <w:lang w:val="en-US"/>
+        </w:rPr>
+        <w:t xml:space="preserve"> </w:t>
+      </w:r>
+    </w:p>
+    <w:p>
+      <w:pPr>
+        <w:pStyle w:val="ListParagraph"/>
+        <w:numPr>
+          <w:ilvl w:val="0"/>
+          <w:numId w:val="2"/>
+        </w:numPr>
+        <w:rPr>
+          <w:lang w:val="en-US"/>
+        </w:rPr>
+      </w:pPr>
+      <w:r>
+        <w:rPr>
+          <w:lang w:val="en-US"/>
+        </w:rPr>
+        <w:t xml:space="preserve">write note of SEM numbers on specimen tag </w:t>
+      </w:r>
+    </w:p>
+    <w:p>
+      <w:pPr>
+        <w:pStyle w:val="ListParagraph"/>
+        <w:numPr>
+          <w:ilvl w:val="0"/>
+          <w:numId w:val="2"/>
+        </w:numPr>
+        <w:rPr>
+          <w:lang w:val="en-US"/>
+        </w:rPr>
+      </w:pPr>
+      <w:r>
+        <w:rPr>
+          <w:lang w:val="en-US"/>
+        </w:rPr>
+        <w:t xml:space="preserve">set the machine to evac mode before turning </w:t>
+      </w:r>
+      <w:proofErr w:type="gramStart"/>
+      <w:r>
+        <w:rPr>
+          <w:lang w:val="en-US"/>
+        </w:rPr>
+        <w:t>off</w:t>
+      </w:r>
+      <w:proofErr w:type="gramEnd"/>
     </w:p>
     <w:sectPr>
       <w:pgSz w:w="11906" w:h="16838"/>

</xml_diff>